<commit_message>
Monografia - Versão Final
</commit_message>
<xml_diff>
--- a/avc-text/Relatório modelo para tabela.docx
+++ b/avc-text/Relatório modelo para tabela.docx
@@ -49,8 +49,6 @@
         </w:rPr>
         <w:t>:</w:t>
       </w:r>
-      <w:bookmarkStart w:id="0" w:name="_GoBack"/>
-      <w:bookmarkEnd w:id="0"/>
     </w:p>
     <w:p>
       <w:pPr>
@@ -1157,6 +1155,8 @@
         </w:rPr>
         <w:t>Porém, os números indicam que este modelo teria melhor desempenho no julgamento de casos positivos, o que é interessante para o problema abordado, já que errar o julgamento de um caso positivo resulta em um falso negativo e, na situação atual, isso seria pior do que gerar um falso positivo.</w:t>
       </w:r>
+      <w:bookmarkStart w:id="0" w:name="_GoBack"/>
+      <w:bookmarkEnd w:id="0"/>
     </w:p>
     <w:sectPr>
       <w:headerReference w:type="default" r:id="rId8"/>
@@ -1953,6 +1953,18 @@
     <w:uiPriority w:val="99"/>
     <w:rsid w:val="007D4B7F"/>
   </w:style>
+  <w:style w:type="character" w:styleId="HiperlinkVisitado">
+    <w:name w:val="FollowedHyperlink"/>
+    <w:basedOn w:val="Fontepargpadro"/>
+    <w:uiPriority w:val="99"/>
+    <w:semiHidden/>
+    <w:unhideWhenUsed/>
+    <w:rsid w:val="003E0EA1"/>
+    <w:rPr>
+      <w:color w:val="954F72" w:themeColor="followedHyperlink"/>
+      <w:u w:val="single"/>
+    </w:rPr>
+  </w:style>
 </w:styles>
 </file>
 

</xml_diff>